<commit_message>
implement ISC of representations
</commit_message>
<xml_diff>
--- a/drawings/Prompt_list.docx
+++ b/drawings/Prompt_list.docx
@@ -119,6 +119,9 @@
             <w:r>
               <w:t>and a door</w:t>
             </w:r>
+            <w:r>
+              <w:t>.</w:t>
+            </w:r>
           </w:p>
         </w:tc>
         <w:tc>
@@ -138,6 +141,9 @@
             <w:r>
               <w:t xml:space="preserve"> with kitchen utensils, cups, bottles and plates</w:t>
             </w:r>
+            <w:r>
+              <w:t>.</w:t>
+            </w:r>
           </w:p>
         </w:tc>
       </w:tr>
@@ -163,6 +169,9 @@
             <w:r>
               <w:t>, a rug, a lamp, a toilet, a window, a shower with shower screens, a towel holder, and a plant</w:t>
             </w:r>
+            <w:r>
+              <w:t>.</w:t>
+            </w:r>
           </w:p>
         </w:tc>
         <w:tc>
@@ -176,6 +185,9 @@
             <w:r>
               <w:t>, and a bin</w:t>
             </w:r>
+            <w:r>
+              <w:t>.</w:t>
+            </w:r>
           </w:p>
         </w:tc>
       </w:tr>
@@ -198,6 +210,9 @@
             <w:r>
               <w:t>A bathroom with a shelf, a window, a rug, a bin, a window, a bathtub, and a toilet</w:t>
             </w:r>
+            <w:r>
+              <w:t>.</w:t>
+            </w:r>
           </w:p>
         </w:tc>
         <w:tc>
@@ -215,7 +230,10 @@
               <w:t>, a pot,</w:t>
             </w:r>
             <w:r>
-              <w:t xml:space="preserve"> and chairs, and a fridge </w:t>
+              <w:t xml:space="preserve"> and chairs, and a fridge</w:t>
+            </w:r>
+            <w:r>
+              <w:t>.</w:t>
             </w:r>
           </w:p>
         </w:tc>
@@ -254,15 +272,24 @@
             <w:r>
               <w:t>sinks</w:t>
             </w:r>
-          </w:p>
-        </w:tc>
-        <w:tc>
-          <w:tcPr>
-            <w:tcW w:w="6804" w:type="dxa"/>
-          </w:tcPr>
-          <w:p>
-            <w:r>
-              <w:t xml:space="preserve">A kitchen with a counter, and a oven, and a sink, a window, a table with chairs, a fridge, </w:t>
+            <w:r>
+              <w:t>.</w:t>
+            </w:r>
+          </w:p>
+        </w:tc>
+        <w:tc>
+          <w:tcPr>
+            <w:tcW w:w="6804" w:type="dxa"/>
+          </w:tcPr>
+          <w:p>
+            <w:r>
+              <w:t xml:space="preserve">A kitchen with a counter, </w:t>
+            </w:r>
+            <w:r>
+              <w:t>an</w:t>
+            </w:r>
+            <w:r>
+              <w:t xml:space="preserve"> oven, a sink, a window, a table with chairs, a fridge, </w:t>
             </w:r>
             <w:r>
               <w:t xml:space="preserve">a bin, </w:t>
@@ -270,6 +297,9 @@
             <w:r>
               <w:t>and a shelf</w:t>
             </w:r>
+            <w:r>
+              <w:t>.</w:t>
+            </w:r>
           </w:p>
         </w:tc>
       </w:tr>
@@ -301,15 +331,21 @@
             <w:r>
               <w:t>, a plant, a bathtub, a shower head, and a toilet</w:t>
             </w:r>
-          </w:p>
-        </w:tc>
-        <w:tc>
-          <w:tcPr>
-            <w:tcW w:w="6804" w:type="dxa"/>
-          </w:tcPr>
-          <w:p>
-            <w:r>
-              <w:t>A kitchen with a counter, cabinets, a toaster, a microwave, a stove</w:t>
+            <w:r>
+              <w:t>.</w:t>
+            </w:r>
+          </w:p>
+        </w:tc>
+        <w:tc>
+          <w:tcPr>
+            <w:tcW w:w="6804" w:type="dxa"/>
+          </w:tcPr>
+          <w:p>
+            <w:r>
+              <w:t xml:space="preserve">A kitchen with a counter, cabinets, a toaster, a microwave, a </w:t>
+            </w:r>
+            <w:r>
+              <w:t>stove,</w:t>
             </w:r>
             <w:r>
               <w:t xml:space="preserve"> an extractor hood</w:t>
@@ -324,7 +360,13 @@
               <w:t>washer, a</w:t>
             </w:r>
             <w:r>
-              <w:t xml:space="preserve"> washing machine, and a window </w:t>
+              <w:t xml:space="preserve"> washing machine, and a window</w:t>
+            </w:r>
+            <w:r>
+              <w:t>.</w:t>
+            </w:r>
+            <w:r>
+              <w:t xml:space="preserve"> </w:t>
             </w:r>
           </w:p>
         </w:tc>
@@ -360,6 +402,9 @@
             <w:r>
               <w:t>a pissoir, a toilet, a towel holder, and a bathtub</w:t>
             </w:r>
+            <w:r>
+              <w:t>.</w:t>
+            </w:r>
           </w:p>
         </w:tc>
         <w:tc>
@@ -377,10 +422,10 @@
               <w:t xml:space="preserve"> with</w:t>
             </w:r>
             <w:r>
-              <w:t xml:space="preserve"> a shelf, an oven, and a microwave, a fridge, a sink, a dishwasher, a window, a stove, and cabinets </w:t>
-            </w:r>
-            <w:r>
-              <w:t xml:space="preserve"> </w:t>
+              <w:t xml:space="preserve"> a shelf, an oven, and a microwave, a fridge, a sink, a dishwasher, a window, a stove, and </w:t>
+            </w:r>
+            <w:r>
+              <w:t>cabinets.</w:t>
             </w:r>
           </w:p>
         </w:tc>
@@ -425,6 +470,9 @@
             <w:r>
               <w:t>and a door</w:t>
             </w:r>
+            <w:r>
+              <w:t>.</w:t>
+            </w:r>
           </w:p>
         </w:tc>
         <w:tc>
@@ -462,6 +510,9 @@
             <w:r>
               <w:t xml:space="preserve"> and chairs, and a TV</w:t>
             </w:r>
+            <w:r>
+              <w:t>.</w:t>
+            </w:r>
           </w:p>
         </w:tc>
       </w:tr>
@@ -493,19 +544,31 @@
             <w:r>
               <w:t>toilet, a heater, a sink and a mirror, and a washing machine</w:t>
             </w:r>
-          </w:p>
-        </w:tc>
-        <w:tc>
-          <w:tcPr>
-            <w:tcW w:w="6804" w:type="dxa"/>
-          </w:tcPr>
-          <w:p>
-            <w:r>
-              <w:t>A kitchen with a counter, a stove, a fridge, a carpet, a window, a table with a chair, a lamp, and c a counter with a sink</w:t>
+            <w:r>
+              <w:t>.</w:t>
+            </w:r>
+          </w:p>
+        </w:tc>
+        <w:tc>
+          <w:tcPr>
+            <w:tcW w:w="6804" w:type="dxa"/>
+          </w:tcPr>
+          <w:p>
+            <w:r>
+              <w:t xml:space="preserve">A kitchen with a counter, a stove, a fridge, a carpet, a window, a table with a chair, a lamp, </w:t>
+            </w:r>
+            <w:r>
+              <w:t>and</w:t>
+            </w:r>
+            <w:r>
+              <w:t xml:space="preserve"> a counter with a sink</w:t>
             </w:r>
             <w:r>
               <w:t xml:space="preserve"> and cabinets</w:t>
             </w:r>
+            <w:r>
+              <w:t>.</w:t>
+            </w:r>
           </w:p>
         </w:tc>
       </w:tr>
@@ -531,6 +594,9 @@
             <w:r>
               <w:t>a rug, a toilet, a painting, and a shelf</w:t>
             </w:r>
+            <w:r>
+              <w:t>.</w:t>
+            </w:r>
           </w:p>
         </w:tc>
         <w:tc>
@@ -541,6 +607,9 @@
             <w:r>
               <w:t>A kitchen with a counter, cabinets, a kettle, a rice cooker, a coffee machine, a window, a table with plates and a flower, a sink, and a stove</w:t>
             </w:r>
+            <w:r>
+              <w:t>.</w:t>
+            </w:r>
           </w:p>
         </w:tc>
       </w:tr>
@@ -564,7 +633,10 @@
               <w:t xml:space="preserve">A bathroom with a bathtub, a shower with shower screens, rugs, a shelf, a laundry basket, a </w:t>
             </w:r>
             <w:r>
-              <w:t xml:space="preserve">sink and a toilet </w:t>
+              <w:t>sink and a toilet</w:t>
+            </w:r>
+            <w:r>
+              <w:t>.</w:t>
             </w:r>
           </w:p>
         </w:tc>
@@ -582,6 +654,9 @@
             <w:r>
               <w:t>and a microwave</w:t>
             </w:r>
+            <w:r>
+              <w:t>.</w:t>
+            </w:r>
           </w:p>
         </w:tc>
       </w:tr>
@@ -605,7 +680,16 @@
           </w:tcPr>
           <w:p>
             <w:r>
-              <w:t>A bathroom with a washing machine a toilet, a bathtub, a painting, a shower with shower screens, a rug, and a sink with a mirror</w:t>
+              <w:t xml:space="preserve">A bathroom with a washing </w:t>
+            </w:r>
+            <w:r>
+              <w:t>machine,</w:t>
+            </w:r>
+            <w:r>
+              <w:t xml:space="preserve"> a toilet, a bathtub, a painting, a shower with shower screens, a rug, and a sink with a mirror</w:t>
+            </w:r>
+            <w:r>
+              <w:t>.</w:t>
             </w:r>
           </w:p>
         </w:tc>
@@ -623,6 +707,9 @@
             <w:r>
               <w:t xml:space="preserve"> with plates and cups, a stink, with gas bottles, and bins</w:t>
             </w:r>
+            <w:r>
+              <w:t>.</w:t>
+            </w:r>
           </w:p>
         </w:tc>
       </w:tr>
@@ -645,6 +732,9 @@
             <w:r>
               <w:t>A bathroom with a shower with shower screens, a towel holder, a bin, a toilet, and a sink</w:t>
             </w:r>
+            <w:r>
+              <w:t>.</w:t>
+            </w:r>
           </w:p>
         </w:tc>
         <w:tc>
@@ -655,6 +745,9 @@
             <w:r>
               <w:t>A kitchen with a counter, cabinets, a rice cooker, a pot, windows, a bin, a sink, a stove, and an oven</w:t>
             </w:r>
+            <w:r>
+              <w:t>.</w:t>
+            </w:r>
           </w:p>
         </w:tc>
       </w:tr>
@@ -677,6 +770,9 @@
             <w:r>
               <w:t>A bathroom with a sink, a mirror, a door, a lamp, a bathtub, a tiled floor, a window, and a toilet</w:t>
             </w:r>
+            <w:r>
+              <w:t>.</w:t>
+            </w:r>
           </w:p>
         </w:tc>
         <w:tc>
@@ -689,6 +785,9 @@
             </w:r>
             <w:r>
               <w:t>counter, cabinets, a sink, a shelf with dishes, windows, a stove, a fridge, and a tiled floor</w:t>
+            </w:r>
+            <w:r>
+              <w:t>.</w:t>
             </w:r>
           </w:p>
         </w:tc>
@@ -713,6 +812,9 @@
             <w:r>
               <w:t>A bathroom with a toilet, a sink, a mirror, a towel holder, a rug, a bathtub, and a window</w:t>
             </w:r>
+            <w:r>
+              <w:t>.</w:t>
+            </w:r>
           </w:p>
         </w:tc>
         <w:tc>
@@ -726,6 +828,9 @@
             <w:r>
               <w:t>, a fridge, a stove, a clock, chair, and a table</w:t>
             </w:r>
+            <w:r>
+              <w:t>.</w:t>
+            </w:r>
           </w:p>
         </w:tc>
       </w:tr>
@@ -751,6 +856,9 @@
             <w:r>
               <w:t>A bathroom with sinks, cabinets, windows, toilet, a shelf, painting, a bathtub, a rug, and a shower with shower screens</w:t>
             </w:r>
+            <w:r>
+              <w:t>.</w:t>
+            </w:r>
           </w:p>
         </w:tc>
         <w:tc>
@@ -770,6 +878,9 @@
             <w:r>
               <w:t>fridge, and a counter</w:t>
             </w:r>
+            <w:r>
+              <w:t>.</w:t>
+            </w:r>
           </w:p>
         </w:tc>
       </w:tr>
@@ -798,6 +909,9 @@
             <w:r>
               <w:t>bottles, a shower with a shower head, and a door</w:t>
             </w:r>
+            <w:r>
+              <w:t>.</w:t>
+            </w:r>
           </w:p>
         </w:tc>
         <w:tc>
@@ -835,6 +949,9 @@
             <w:r>
               <w:t xml:space="preserve"> a knife, and a sink, and a door</w:t>
             </w:r>
+            <w:r>
+              <w:t>.</w:t>
+            </w:r>
           </w:p>
         </w:tc>
       </w:tr>
@@ -878,6 +995,9 @@
             <w:r>
               <w:t>, and soap</w:t>
             </w:r>
+            <w:r>
+              <w:t>.</w:t>
+            </w:r>
           </w:p>
         </w:tc>
         <w:tc>
@@ -921,7 +1041,13 @@
           </w:tcPr>
           <w:p>
             <w:r>
-              <w:t>A kitchen with a table, a vase with flower, a bowel, and chairs, a fridge, a counter, a kettle, a stove, an oven, an extractor hood, a pot, cabinets, a sink, a window and a bin</w:t>
+              <w:t xml:space="preserve">A kitchen with a table, a vase with </w:t>
+            </w:r>
+            <w:r>
+              <w:t>flowers</w:t>
+            </w:r>
+            <w:r>
+              <w:t>, a bowel, and chairs, a fridge, a counter, a kettle, a stove, an oven, an extractor hood, a pot, cabinets, a sink, a window and a bin</w:t>
             </w:r>
           </w:p>
         </w:tc>
@@ -948,6 +1074,9 @@
             <w:r>
               <w:t xml:space="preserve"> towel holder, rug, a bathtub, and shelf with soap</w:t>
             </w:r>
+            <w:r>
+              <w:t>.</w:t>
+            </w:r>
           </w:p>
         </w:tc>
         <w:tc>
@@ -1040,13 +1169,36 @@
           <w:tcPr>
             <w:tcW w:w="7230" w:type="dxa"/>
           </w:tcPr>
-          <w:p/>
-        </w:tc>
-        <w:tc>
-          <w:tcPr>
-            <w:tcW w:w="6804" w:type="dxa"/>
-          </w:tcPr>
-          <w:p/>
+          <w:p>
+            <w:r>
+              <w:t xml:space="preserve">A bathroom with </w:t>
+            </w:r>
+            <w:r>
+              <w:t xml:space="preserve">cabinets, a sink, a mirror, </w:t>
+            </w:r>
+            <w:r>
+              <w:t>a window, a toilet, lamps, shower with shower screens, and a bathtub with a shower head.</w:t>
+            </w:r>
+          </w:p>
+        </w:tc>
+        <w:tc>
+          <w:tcPr>
+            <w:tcW w:w="6804" w:type="dxa"/>
+          </w:tcPr>
+          <w:p>
+            <w:r>
+              <w:t xml:space="preserve">A kitchen with a counter, an oven, a stove, an </w:t>
+            </w:r>
+            <w:r>
+              <w:t>extractor</w:t>
+            </w:r>
+            <w:r>
+              <w:t xml:space="preserve"> hood, </w:t>
+            </w:r>
+            <w:r>
+              <w:t>cabinets, lamps, dishes, and a fridge.</w:t>
+            </w:r>
+          </w:p>
         </w:tc>
       </w:tr>
       <w:tr>
@@ -1064,13 +1216,33 @@
           <w:tcPr>
             <w:tcW w:w="7230" w:type="dxa"/>
           </w:tcPr>
-          <w:p/>
-        </w:tc>
-        <w:tc>
-          <w:tcPr>
-            <w:tcW w:w="6804" w:type="dxa"/>
-          </w:tcPr>
-          <w:p/>
+          <w:p>
+            <w:r>
+              <w:t>A bathroom with a bathtub, shampoo bottles,</w:t>
+            </w:r>
+            <w:r>
+              <w:t xml:space="preserve"> </w:t>
+            </w:r>
+            <w:r>
+              <w:t>rugs, cabinets, a sink, a plant, a toilet, and a window</w:t>
+            </w:r>
+            <w:r>
+              <w:t>.</w:t>
+            </w:r>
+          </w:p>
+        </w:tc>
+        <w:tc>
+          <w:tcPr>
+            <w:tcW w:w="6804" w:type="dxa"/>
+          </w:tcPr>
+          <w:p>
+            <w:r>
+              <w:t>A kitchen with a counter, a microwave, a stove, an extractor hood, an oven</w:t>
+            </w:r>
+            <w:r>
+              <w:t>, a table with plates and chairs, a kettle, a sink, a fridge, and a window.</w:t>
+            </w:r>
+          </w:p>
         </w:tc>
       </w:tr>
       <w:tr>
@@ -1603,7 +1775,13 @@
           </w:tcPr>
           <w:p>
             <w:r>
-              <w:t>A kitchen with cabinets with glass doors, shelves, a fridge, a kitchen island with a sink chairs, a door, a kitchen counter, cabinets, an oven, a microwave, shelves a plant, a stove, and an extractor hood.</w:t>
+              <w:t>A kitchen with cabinets with glass doors, shelves, a fridge, a kitchen island with a sink</w:t>
+            </w:r>
+            <w:r>
+              <w:t>,</w:t>
+            </w:r>
+            <w:r>
+              <w:t xml:space="preserve"> chairs, a door, a kitchen counter, cabinets, an oven, a microwave, shelves a plant, a stove, and an extractor hood.</w:t>
             </w:r>
           </w:p>
           <w:p/>
@@ -1896,7 +2074,13 @@
           </w:tcPr>
           <w:p>
             <w:r>
-              <w:t>A kitchen shelves, a fridge, a kitchen island with a sink and chairs, a door, a kitchen counter, cabinets, an oven, a microwave, shelves, a stove, and an extractor hood.</w:t>
+              <w:t>A kitchen</w:t>
+            </w:r>
+            <w:r>
+              <w:t xml:space="preserve"> with</w:t>
+            </w:r>
+            <w:r>
+              <w:t xml:space="preserve"> shelves, a fridge, a kitchen island with a sink and chairs, a door, a kitchen counter, cabinets, an oven, a microwave, shelves, a stove, and an extractor hood.</w:t>
             </w:r>
           </w:p>
         </w:tc>
@@ -2096,7 +2280,13 @@
           </w:tcPr>
           <w:p>
             <w:r>
-              <w:t>A kitchen with cabinets with glass doors and baskets, shelves, a fridge, a kitchen island with a sink, a bowl of fruits, a plate with vegetables, vases, a plant, and chairs, a door, a kitchen counter, cabinets, an oven, a microwave, shelve, and a stove.</w:t>
+              <w:t xml:space="preserve">A kitchen with cabinets with glass doors and baskets, shelves, a fridge, a kitchen island with a sink, a bowl of fruits, a plate with vegetables, vases, a plant, and chairs, a door, a kitchen counter, cabinets, an oven, a microwave, </w:t>
+            </w:r>
+            <w:r>
+              <w:t>shelf</w:t>
+            </w:r>
+            <w:r>
+              <w:t>, and a stove.</w:t>
             </w:r>
           </w:p>
         </w:tc>
@@ -2232,13 +2422,48 @@
           <w:tcPr>
             <w:tcW w:w="7230" w:type="dxa"/>
           </w:tcPr>
-          <w:p/>
-        </w:tc>
-        <w:tc>
-          <w:tcPr>
-            <w:tcW w:w="6804" w:type="dxa"/>
-          </w:tcPr>
-          <w:p/>
+          <w:p>
+            <w:r>
+              <w:t>A b</w:t>
+            </w:r>
+            <w:r>
+              <w:t>athroom</w:t>
+            </w:r>
+            <w:r>
+              <w:t xml:space="preserve"> with a bathtub, shampoo bottles, a shower, and a shower screen, cabinets, a sink, toothbrushes in a cup, soap, a mirror, and a lamp, a toilet, a shelf with soap bottles and a picture, a window, and a plant. </w:t>
+            </w:r>
+          </w:p>
+        </w:tc>
+        <w:tc>
+          <w:tcPr>
+            <w:tcW w:w="6804" w:type="dxa"/>
+          </w:tcPr>
+          <w:p>
+            <w:r>
+              <w:t xml:space="preserve">A kitchen with </w:t>
+            </w:r>
+            <w:r>
+              <w:t>cabinet</w:t>
+            </w:r>
+            <w:r>
+              <w:t xml:space="preserve">s with </w:t>
+            </w:r>
+            <w:r>
+              <w:t>glass doors</w:t>
+            </w:r>
+            <w:r>
+              <w:t xml:space="preserve"> and baskets, shelves, a fridge, a kitchen island with a sink, a bowl of fruits, a plate with vegetables, vases, a plant, and chairs, a lamp, a door, a kitchen counter, cabinets, an oven, a microwave, shelves</w:t>
+            </w:r>
+            <w:r>
+              <w:t xml:space="preserve">, and </w:t>
+            </w:r>
+            <w:r>
+              <w:t>a stove</w:t>
+            </w:r>
+            <w:r>
+              <w:t>.</w:t>
+            </w:r>
+          </w:p>
         </w:tc>
       </w:tr>
       <w:tr>
@@ -2256,13 +2481,45 @@
           <w:tcPr>
             <w:tcW w:w="7230" w:type="dxa"/>
           </w:tcPr>
-          <w:p/>
-        </w:tc>
-        <w:tc>
-          <w:tcPr>
-            <w:tcW w:w="6804" w:type="dxa"/>
-          </w:tcPr>
-          <w:p/>
+          <w:p>
+            <w:r>
+              <w:t>A b</w:t>
+            </w:r>
+            <w:r>
+              <w:t>athroom</w:t>
+            </w:r>
+            <w:r>
+              <w:t xml:space="preserve"> with a bathtub, shampoo bottles, a shower, and a shower screen, cabinets, a sink, toothbrushes in a cup, soap, a mirror, and a lamp, a toilet, a shelf with soap bottles and a picture, a window, and a plant. </w:t>
+            </w:r>
+          </w:p>
+        </w:tc>
+        <w:tc>
+          <w:tcPr>
+            <w:tcW w:w="6804" w:type="dxa"/>
+          </w:tcPr>
+          <w:p>
+            <w:r>
+              <w:t xml:space="preserve">A kitchen with </w:t>
+            </w:r>
+            <w:r>
+              <w:t>cabinet</w:t>
+            </w:r>
+            <w:r>
+              <w:t xml:space="preserve">s with </w:t>
+            </w:r>
+            <w:r>
+              <w:t>glass doors</w:t>
+            </w:r>
+            <w:r>
+              <w:t xml:space="preserve"> and baskets, shelves, a fridge, a kitchen island with a sink, a bowl of fruits, a plate with vegetables, vases, a plant, and chairs, a lamp, a door, a kitchen counter, cabinets, an oven, a</w:t>
+            </w:r>
+            <w:r>
+              <w:t>nd</w:t>
+            </w:r>
+            <w:r>
+              <w:t xml:space="preserve"> microwave.</w:t>
+            </w:r>
+          </w:p>
         </w:tc>
       </w:tr>
       <w:tr>
@@ -2977,6 +3234,7 @@
   <w:style w:type="character" w:default="1" w:styleId="DefaultParagraphFont">
     <w:name w:val="Default Paragraph Font"/>
     <w:uiPriority w:val="1"/>
+    <w:semiHidden/>
     <w:unhideWhenUsed/>
   </w:style>
   <w:style w:type="table" w:default="1" w:styleId="TableNormal">

</xml_diff>